<commit_message>
Updated Judge link for "12.2. Delegates and Events"
</commit_message>
<xml_diff>
--- a/Courses/Software-Sciences/Module-1-OOP-New/12.2-Delegates-and-Events-Advanced/12.2-Delegates-and-Events-Exercises.docx
+++ b/Courses/Software-Sciences/Module-1-OOP-New/12.2-Delegates-and-Events-Advanced/12.2-Delegates-and-Events-Exercises.docx
@@ -76,7 +76,7 @@
           <w:rPr>
             <w:rStyle w:val="Hyperlink"/>
           </w:rPr>
-          <w:t>https://judge.softuni.bg/Contests/3168/Delegates-and-Events</w:t>
+          <w:t>https://judge.softuni.org/Contests/Practice/Index/4071</w:t>
         </w:r>
       </w:hyperlink>
     </w:p>
@@ -971,7 +971,6 @@
         <w:rPr>
           <w:lang w:val="bg-BG" w:eastAsia="ja-JP"/>
         </w:rPr>
-        <w:lastRenderedPageBreak/>
         <w:t>Примери</w:t>
       </w:r>
     </w:p>
@@ -1066,6 +1065,7 @@
                 <w:rFonts w:ascii="Consolas" w:hAnsi="Consolas"/>
                 <w:noProof/>
               </w:rPr>
+              <w:lastRenderedPageBreak/>
               <w:t>1 2 3 4 5 6</w:t>
             </w:r>
           </w:p>
@@ -6518,7 +6518,7 @@
           <wp:effectExtent l="0" t="0" r="0" b="5715"/>
           <wp:wrapSquare wrapText="bothSides"/>
           <wp:docPr id="1" name="Picture 1">
-            <a:hlinkClick xmlns:a="http://schemas.openxmlformats.org/drawingml/2006/main" r:id="rId1"/>
+            <a:hlinkClick xmlns:a="http://schemas.openxmlformats.org/drawingml/2006/main" r:id="rId20"/>
           </wp:docPr>
           <wp:cNvGraphicFramePr>
             <a:graphicFrameLocks xmlns:a="http://schemas.openxmlformats.org/drawingml/2006/main" noChangeAspect="1"/>

</xml_diff>